<commit_message>
Handleiding aangepast en API iets aangepast
</commit_message>
<xml_diff>
--- a/documentatie/Handleiding aanroepen van de API.docx
+++ b/documentatie/Handleiding aanroepen van de API.docx
@@ -22,173 +22,72 @@
           <w:lang w:val="nl-NL"/>
         </w:rPr>
       </w:pPr>
-    </w:p>
-    <w:p>
-      <w:pPr>
-        <w:rPr>
-          <w:lang w:val="nl-NL"/>
-        </w:rPr>
-      </w:pPr>
-      <w:r>
-        <w:rPr>
-          <w:lang w:val="nl-NL"/>
-        </w:rPr>
-        <w:t xml:space="preserve">De API </w:t>
-      </w:r>
-      <w:r>
-        <w:rPr>
-          <w:lang w:val="nl-NL"/>
-        </w:rPr>
-        <w:t xml:space="preserve">is </w:t>
+      <w:r>
+        <w:rPr>
+          <w:lang w:val="nl-NL"/>
+        </w:rPr>
+        <w:t>U kunt de API aanroepen via een URL of met het gemaakte frontend.</w:t>
+      </w:r>
+      <w:bookmarkStart w:id="0" w:name="_GoBack"/>
+      <w:bookmarkEnd w:id="0"/>
+    </w:p>
+    <w:p>
+      <w:pPr>
+        <w:rPr>
+          <w:lang w:val="nl-NL"/>
+        </w:rPr>
+      </w:pPr>
+      <w:r>
+        <w:rPr>
+          <w:lang w:val="nl-NL"/>
+        </w:rPr>
+        <w:t>De API die ontworpen is</w:t>
+      </w:r>
+      <w:r>
+        <w:rPr>
+          <w:lang w:val="nl-NL"/>
+        </w:rPr>
+        <w:t xml:space="preserve"> met het REST architectuur</w:t>
+      </w:r>
+      <w:r>
+        <w:rPr>
+          <w:lang w:val="nl-NL"/>
+        </w:rPr>
+        <w:t xml:space="preserve">, is bereikbaar op 3 URL </w:t>
       </w:r>
       <w:proofErr w:type="spellStart"/>
       <w:r>
         <w:rPr>
           <w:lang w:val="nl-NL"/>
         </w:rPr>
-        <w:t>aanroepbaar</w:t>
+        <w:t>endpoints</w:t>
       </w:r>
       <w:proofErr w:type="spellEnd"/>
       <w:r>
         <w:rPr>
           <w:lang w:val="nl-NL"/>
         </w:rPr>
-        <w:t xml:space="preserve"> via 3 </w:t>
-      </w:r>
-      <w:proofErr w:type="spellStart"/>
-      <w:r>
-        <w:rPr>
-          <w:lang w:val="nl-NL"/>
-        </w:rPr>
-        <w:t>urls</w:t>
-      </w:r>
-      <w:proofErr w:type="spellEnd"/>
-      <w:r>
-        <w:rPr>
-          <w:lang w:val="nl-NL"/>
-        </w:rPr>
-        <w:t xml:space="preserve"> of met de gemaakte </w:t>
-      </w:r>
-      <w:proofErr w:type="spellStart"/>
-      <w:r>
-        <w:rPr>
-          <w:lang w:val="nl-NL"/>
-        </w:rPr>
-        <w:t>frontend</w:t>
-      </w:r>
-      <w:proofErr w:type="spellEnd"/>
-      <w:r>
-        <w:rPr>
-          <w:lang w:val="nl-NL"/>
-        </w:rPr>
-        <w:t xml:space="preserve">. </w:t>
-      </w:r>
-    </w:p>
-    <w:bookmarkStart w:id="0" w:name="_GoBack"/>
-    <w:bookmarkEnd w:id="0"/>
-    <w:p>
-      <w:pPr>
-        <w:rPr>
-          <w:lang w:val="nl-NL"/>
-        </w:rPr>
-      </w:pPr>
-      <w:r>
-        <w:rPr>
-          <w:lang w:val="nl-NL"/>
-        </w:rPr>
-        <w:fldChar w:fldCharType="begin"/>
-      </w:r>
-      <w:r>
-        <w:rPr>
-          <w:lang w:val="nl-NL"/>
-        </w:rPr>
-        <w:instrText xml:space="preserve"> HYPERLINK "</w:instrText>
-      </w:r>
-      <w:r>
-        <w:rPr>
-          <w:lang w:val="nl-NL"/>
-        </w:rPr>
-        <w:instrText>http://localhost:8080/filmcheques_api/rapportage</w:instrText>
-      </w:r>
-      <w:r>
-        <w:rPr>
-          <w:lang w:val="nl-NL"/>
-        </w:rPr>
-        <w:instrText xml:space="preserve">" </w:instrText>
-      </w:r>
-      <w:r>
-        <w:rPr>
-          <w:lang w:val="nl-NL"/>
-        </w:rPr>
-        <w:fldChar w:fldCharType="separate"/>
-      </w:r>
-      <w:r>
-        <w:rPr>
-          <w:rStyle w:val="Hyperlink"/>
-          <w:lang w:val="nl-NL"/>
-        </w:rPr>
-        <w:t>http://localhost:8080/filmcheques_api/rap</w:t>
-      </w:r>
-      <w:r>
-        <w:rPr>
-          <w:rStyle w:val="Hyperlink"/>
-          <w:lang w:val="nl-NL"/>
-        </w:rPr>
-        <w:t>p</w:t>
-      </w:r>
-      <w:r>
-        <w:rPr>
-          <w:rStyle w:val="Hyperlink"/>
-          <w:lang w:val="nl-NL"/>
-        </w:rPr>
-        <w:t>ortage</w:t>
-      </w:r>
-      <w:r>
-        <w:rPr>
-          <w:lang w:val="nl-NL"/>
-        </w:rPr>
-        <w:fldChar w:fldCharType="end"/>
-      </w:r>
-      <w:r>
-        <w:rPr>
-          <w:lang w:val="nl-NL"/>
-        </w:rPr>
-        <w:t xml:space="preserve"> </w:t>
-      </w:r>
-      <w:r>
-        <w:rPr>
-          <w:lang w:val="nl-NL"/>
-        </w:rPr>
-        <w:t xml:space="preserve">Haal een lijst van rapportages op van de API via de </w:t>
-      </w:r>
-      <w:proofErr w:type="spellStart"/>
-      <w:r>
-        <w:rPr>
-          <w:lang w:val="nl-NL"/>
-        </w:rPr>
-        <w:t>Redis</w:t>
-      </w:r>
-      <w:proofErr w:type="spellEnd"/>
-      <w:r>
-        <w:rPr>
-          <w:lang w:val="nl-NL"/>
-        </w:rPr>
-        <w:t xml:space="preserve"> cache.</w:t>
-      </w:r>
-    </w:p>
-    <w:p>
-      <w:pPr>
-        <w:rPr>
-          <w:lang w:val="nl-NL"/>
-        </w:rPr>
-      </w:pPr>
-      <w:hyperlink r:id="rId4" w:history="1">
+        <w:t>. Deze zijn:</w:t>
+      </w:r>
+    </w:p>
+    <w:p>
+      <w:pPr>
+        <w:pStyle w:val="ListParagraph"/>
+        <w:numPr>
+          <w:ilvl w:val="0"/>
+          <w:numId w:val="2"/>
+        </w:numPr>
+        <w:rPr>
+          <w:lang w:val="nl-NL"/>
+        </w:rPr>
+      </w:pPr>
+      <w:hyperlink r:id="rId6" w:history="1">
         <w:r>
           <w:rPr>
             <w:rStyle w:val="Hyperlink"/>
             <w:lang w:val="nl-NL"/>
           </w:rPr>
-          <w:t>http://localhost:8080/filmcheques_api/rapportage/update</w:t>
+          <w:t>http://IPADDRESS:8080/filmcheques_api/rapportage</w:t>
         </w:r>
       </w:hyperlink>
       <w:r>
@@ -197,91 +96,555 @@
         </w:rPr>
         <w:t xml:space="preserve"> </w:t>
       </w:r>
-      <w:r>
-        <w:rPr>
-          <w:lang w:val="nl-NL"/>
-        </w:rPr>
-        <w:t>Update de</w:t>
-      </w:r>
-      <w:r>
-        <w:rPr>
-          <w:lang w:val="nl-NL"/>
-        </w:rPr>
-        <w:t xml:space="preserve"> </w:t>
-      </w:r>
-      <w:proofErr w:type="spellStart"/>
-      <w:r>
-        <w:rPr>
-          <w:lang w:val="nl-NL"/>
-        </w:rPr>
-        <w:t>R</w:t>
-      </w:r>
-      <w:r>
-        <w:rPr>
-          <w:lang w:val="nl-NL"/>
-        </w:rPr>
-        <w:t>edis</w:t>
-      </w:r>
-      <w:proofErr w:type="spellEnd"/>
-      <w:r>
-        <w:rPr>
-          <w:lang w:val="nl-NL"/>
-        </w:rPr>
-        <w:t xml:space="preserve"> cache</w:t>
-      </w:r>
-      <w:r>
-        <w:rPr>
-          <w:lang w:val="nl-NL"/>
-        </w:rPr>
-        <w:t xml:space="preserve"> en krijg een</w:t>
-      </w:r>
-      <w:r>
-        <w:rPr>
-          <w:lang w:val="nl-NL"/>
-        </w:rPr>
-        <w:t xml:space="preserve"> vernieuwde</w:t>
-      </w:r>
-      <w:r>
-        <w:rPr>
-          <w:lang w:val="nl-NL"/>
-        </w:rPr>
-        <w:t xml:space="preserve"> lijst met rapportages</w:t>
-      </w:r>
-    </w:p>
-    <w:p>
-      <w:pPr>
-        <w:rPr>
-          <w:lang w:val="nl-NL"/>
-        </w:rPr>
-      </w:pPr>
-      <w:hyperlink r:id="rId5" w:history="1">
+    </w:p>
+    <w:p>
+      <w:pPr>
+        <w:pStyle w:val="ListParagraph"/>
+        <w:numPr>
+          <w:ilvl w:val="0"/>
+          <w:numId w:val="2"/>
+        </w:numPr>
+        <w:rPr>
+          <w:lang w:val="nl-NL"/>
+        </w:rPr>
+      </w:pPr>
+      <w:hyperlink r:id="rId7" w:history="1">
         <w:r>
           <w:rPr>
             <w:rStyle w:val="Hyperlink"/>
             <w:lang w:val="nl-NL"/>
           </w:rPr>
-          <w:t>http://localhost:8080/filmcheques_api/rapportage/{rapportage}</w:t>
+          <w:t>http://IPADDRESS:8080/filmcheques_api/rapportage/update</w:t>
         </w:r>
       </w:hyperlink>
       <w:r>
         <w:rPr>
           <w:lang w:val="nl-NL"/>
         </w:rPr>
-        <w:t xml:space="preserve"> Om</w:t>
-      </w:r>
-      <w:r>
-        <w:rPr>
-          <w:lang w:val="nl-NL"/>
-        </w:rPr>
-        <w:t xml:space="preserve"> een specifiek rapportage te openen. Vervang {rapportage} met een naam van een rapportage in de database.</w:t>
-      </w:r>
-    </w:p>
-    <w:p>
-      <w:pPr>
-        <w:rPr>
-          <w:lang w:val="nl-NL"/>
-        </w:rPr>
-      </w:pPr>
+        <w:t xml:space="preserve"> </w:t>
+      </w:r>
+    </w:p>
+    <w:p>
+      <w:pPr>
+        <w:pStyle w:val="ListParagraph"/>
+        <w:numPr>
+          <w:ilvl w:val="0"/>
+          <w:numId w:val="2"/>
+        </w:numPr>
+        <w:rPr>
+          <w:lang w:val="nl-NL"/>
+        </w:rPr>
+      </w:pPr>
+      <w:hyperlink r:id="rId8" w:history="1">
+        <w:r>
+          <w:rPr>
+            <w:rStyle w:val="Hyperlink"/>
+            <w:lang w:val="nl-NL"/>
+          </w:rPr>
+          <w:t>http://IPADDRESS:8080/filmcheques_api/rapportage/RAPPORTAGENAAM</w:t>
+        </w:r>
+      </w:hyperlink>
+    </w:p>
+    <w:p>
+      <w:pPr>
+        <w:rPr>
+          <w:lang w:val="nl-NL"/>
+        </w:rPr>
+      </w:pPr>
+    </w:p>
+    <w:p>
+      <w:pPr>
+        <w:rPr>
+          <w:lang w:val="nl-NL"/>
+        </w:rPr>
+      </w:pPr>
+      <w:r>
+        <w:rPr>
+          <w:lang w:val="nl-NL"/>
+        </w:rPr>
+        <w:t xml:space="preserve">Vul in de IP adres van de REST server om het aan te roepen. </w:t>
+      </w:r>
+    </w:p>
+    <w:p>
+      <w:pPr>
+        <w:rPr>
+          <w:lang w:val="nl-NL"/>
+        </w:rPr>
+      </w:pPr>
+      <w:r>
+        <w:rPr>
+          <w:lang w:val="nl-NL"/>
+        </w:rPr>
+        <w:t xml:space="preserve">Bijvoorbeeld: </w:t>
+      </w:r>
+      <w:hyperlink r:id="rId9" w:history="1">
+        <w:r>
+          <w:rPr>
+            <w:rStyle w:val="Hyperlink"/>
+            <w:lang w:val="nl-NL"/>
+          </w:rPr>
+          <w:t>http://localhost:8080/filmcheques_api/rapportage</w:t>
+        </w:r>
+      </w:hyperlink>
+    </w:p>
+    <w:p>
+      <w:pPr>
+        <w:rPr>
+          <w:lang w:val="nl-NL"/>
+        </w:rPr>
+      </w:pPr>
+      <w:r>
+        <w:rPr>
+          <w:lang w:val="nl-NL"/>
+        </w:rPr>
+        <w:t xml:space="preserve">Deze URL </w:t>
+      </w:r>
+      <w:proofErr w:type="spellStart"/>
+      <w:r>
+        <w:rPr>
+          <w:lang w:val="nl-NL"/>
+        </w:rPr>
+        <w:t>endpoint</w:t>
+      </w:r>
+      <w:proofErr w:type="spellEnd"/>
+      <w:r>
+        <w:rPr>
+          <w:lang w:val="nl-NL"/>
+        </w:rPr>
+        <w:t xml:space="preserve"> haalt een lijst van rapportages op van de API via de </w:t>
+      </w:r>
+      <w:proofErr w:type="spellStart"/>
+      <w:r>
+        <w:rPr>
+          <w:lang w:val="nl-NL"/>
+        </w:rPr>
+        <w:t>redis</w:t>
+      </w:r>
+      <w:proofErr w:type="spellEnd"/>
+      <w:r>
+        <w:rPr>
+          <w:lang w:val="nl-NL"/>
+        </w:rPr>
+        <w:t>-cache.</w:t>
+      </w:r>
+    </w:p>
+    <w:p>
+      <w:pPr>
+        <w:rPr>
+          <w:lang w:val="nl-NL"/>
+        </w:rPr>
+      </w:pPr>
+      <w:r>
+        <w:rPr>
+          <w:lang w:val="nl-NL"/>
+        </w:rPr>
+        <w:t xml:space="preserve">Als u de URL </w:t>
+      </w:r>
+      <w:proofErr w:type="spellStart"/>
+      <w:r>
+        <w:rPr>
+          <w:lang w:val="nl-NL"/>
+        </w:rPr>
+        <w:t>endpoint</w:t>
+      </w:r>
+      <w:proofErr w:type="spellEnd"/>
+      <w:r>
+        <w:rPr>
+          <w:lang w:val="nl-NL"/>
+        </w:rPr>
+        <w:t xml:space="preserve"> in een browser bezoekt krijgt u het volgende:</w:t>
+      </w:r>
+    </w:p>
+    <w:p>
+      <w:pPr>
+        <w:keepNext/>
+      </w:pPr>
+      <w:r>
+        <w:rPr>
+          <w:noProof/>
+        </w:rPr>
+        <w:drawing>
+          <wp:inline distT="0" distB="0" distL="0" distR="0" wp14:anchorId="3EBD0222" wp14:editId="4C0FE8A1">
+            <wp:extent cx="5943600" cy="817880"/>
+            <wp:effectExtent l="0" t="0" r="0" b="1270"/>
+            <wp:docPr id="1" name="Picture 1"/>
+            <wp:cNvGraphicFramePr>
+              <a:graphicFrameLocks xmlns:a="http://schemas.openxmlformats.org/drawingml/2006/main" noChangeAspect="1"/>
+            </wp:cNvGraphicFramePr>
+            <a:graphic xmlns:a="http://schemas.openxmlformats.org/drawingml/2006/main">
+              <a:graphicData uri="http://schemas.openxmlformats.org/drawingml/2006/picture">
+                <pic:pic xmlns:pic="http://schemas.openxmlformats.org/drawingml/2006/picture">
+                  <pic:nvPicPr>
+                    <pic:cNvPr id="1" name=""/>
+                    <pic:cNvPicPr/>
+                  </pic:nvPicPr>
+                  <pic:blipFill>
+                    <a:blip r:embed="rId10"/>
+                    <a:stretch>
+                      <a:fillRect/>
+                    </a:stretch>
+                  </pic:blipFill>
+                  <pic:spPr>
+                    <a:xfrm>
+                      <a:off x="0" y="0"/>
+                      <a:ext cx="5943600" cy="817880"/>
+                    </a:xfrm>
+                    <a:prstGeom prst="rect">
+                      <a:avLst/>
+                    </a:prstGeom>
+                  </pic:spPr>
+                </pic:pic>
+              </a:graphicData>
+            </a:graphic>
+          </wp:inline>
+        </w:drawing>
+      </w:r>
+    </w:p>
+    <w:p>
+      <w:pPr>
+        <w:pStyle w:val="Caption"/>
+        <w:rPr>
+          <w:lang w:val="nl-NL"/>
+        </w:rPr>
+      </w:pPr>
+      <w:proofErr w:type="spellStart"/>
+      <w:r>
+        <w:t>Figuur</w:t>
+      </w:r>
+      <w:proofErr w:type="spellEnd"/>
+      <w:r>
+        <w:t xml:space="preserve"> </w:t>
+      </w:r>
+      <w:r>
+        <w:fldChar w:fldCharType="begin"/>
+      </w:r>
+      <w:r>
+        <w:instrText xml:space="preserve"> SEQ Figuur \* ARABIC </w:instrText>
+      </w:r>
+      <w:r>
+        <w:fldChar w:fldCharType="separate"/>
+      </w:r>
+      <w:r>
+        <w:rPr>
+          <w:noProof/>
+        </w:rPr>
+        <w:t>1</w:t>
+      </w:r>
+      <w:r>
+        <w:fldChar w:fldCharType="end"/>
+      </w:r>
+    </w:p>
+    <w:p>
+      <w:pPr>
+        <w:rPr>
+          <w:lang w:val="nl-NL"/>
+        </w:rPr>
+      </w:pPr>
+      <w:r>
+        <w:rPr>
+          <w:lang w:val="nl-NL"/>
+        </w:rPr>
+        <w:t xml:space="preserve">Dit zijn alle rapportages in de </w:t>
+      </w:r>
+      <w:proofErr w:type="spellStart"/>
+      <w:r>
+        <w:rPr>
+          <w:lang w:val="nl-NL"/>
+        </w:rPr>
+        <w:t>redis</w:t>
+      </w:r>
+      <w:proofErr w:type="spellEnd"/>
+      <w:r>
+        <w:rPr>
+          <w:lang w:val="nl-NL"/>
+        </w:rPr>
+        <w:t>-cache.</w:t>
+      </w:r>
+    </w:p>
+    <w:p>
+      <w:pPr>
+        <w:rPr>
+          <w:lang w:val="nl-NL"/>
+        </w:rPr>
+      </w:pPr>
+      <w:r>
+        <w:rPr>
+          <w:lang w:val="nl-NL"/>
+        </w:rPr>
+        <w:t xml:space="preserve">Met het tweede URL </w:t>
+      </w:r>
+      <w:proofErr w:type="spellStart"/>
+      <w:r>
+        <w:rPr>
+          <w:lang w:val="nl-NL"/>
+        </w:rPr>
+        <w:t>endpoint</w:t>
+      </w:r>
+      <w:proofErr w:type="spellEnd"/>
+      <w:r>
+        <w:rPr>
+          <w:lang w:val="nl-NL"/>
+        </w:rPr>
+        <w:t xml:space="preserve"> is het mogelijk om de </w:t>
+      </w:r>
+      <w:proofErr w:type="spellStart"/>
+      <w:r>
+        <w:rPr>
+          <w:lang w:val="nl-NL"/>
+        </w:rPr>
+        <w:t>redis</w:t>
+      </w:r>
+      <w:proofErr w:type="spellEnd"/>
+      <w:r>
+        <w:rPr>
+          <w:lang w:val="nl-NL"/>
+        </w:rPr>
+        <w:t xml:space="preserve">-cache bij te werken met nieuwe rapportages van SQL. Deze haalt hij eerst op vanuit SQL, stopt ze in de </w:t>
+      </w:r>
+      <w:proofErr w:type="spellStart"/>
+      <w:r>
+        <w:rPr>
+          <w:lang w:val="nl-NL"/>
+        </w:rPr>
+        <w:t>redis</w:t>
+      </w:r>
+      <w:proofErr w:type="spellEnd"/>
+      <w:r>
+        <w:rPr>
+          <w:lang w:val="nl-NL"/>
+        </w:rPr>
+        <w:t xml:space="preserve">-cache en haalt ze weer op. U krijgt </w:t>
+      </w:r>
+      <w:r>
+        <w:rPr>
+          <w:lang w:val="nl-NL"/>
+        </w:rPr>
+        <w:t xml:space="preserve">dan </w:t>
+      </w:r>
+      <w:r>
+        <w:rPr>
+          <w:lang w:val="nl-NL"/>
+        </w:rPr>
+        <w:t>een resultaat</w:t>
+      </w:r>
+      <w:r>
+        <w:rPr>
+          <w:lang w:val="nl-NL"/>
+        </w:rPr>
+        <w:t xml:space="preserve"> vergelijkbaar</w:t>
+      </w:r>
+      <w:r>
+        <w:rPr>
+          <w:lang w:val="nl-NL"/>
+        </w:rPr>
+        <w:t xml:space="preserve"> </w:t>
+      </w:r>
+      <w:r>
+        <w:rPr>
+          <w:lang w:val="nl-NL"/>
+        </w:rPr>
+        <w:t>met de</w:t>
+      </w:r>
+      <w:r>
+        <w:rPr>
+          <w:lang w:val="nl-NL"/>
+        </w:rPr>
+        <w:t xml:space="preserve"> </w:t>
+      </w:r>
+      <w:r>
+        <w:rPr>
+          <w:lang w:val="nl-NL"/>
+        </w:rPr>
+        <w:t xml:space="preserve">vorige </w:t>
+      </w:r>
+      <w:proofErr w:type="spellStart"/>
+      <w:r>
+        <w:rPr>
+          <w:lang w:val="nl-NL"/>
+        </w:rPr>
+        <w:t>endpoint</w:t>
+      </w:r>
+      <w:proofErr w:type="spellEnd"/>
+      <w:r>
+        <w:rPr>
+          <w:lang w:val="nl-NL"/>
+        </w:rPr>
+        <w:t>.</w:t>
+      </w:r>
+    </w:p>
+    <w:p>
+      <w:pPr>
+        <w:rPr>
+          <w:lang w:val="nl-NL"/>
+        </w:rPr>
+      </w:pPr>
+      <w:r>
+        <w:rPr>
+          <w:lang w:val="nl-NL"/>
+        </w:rPr>
+        <w:t xml:space="preserve">Het derde URL </w:t>
+      </w:r>
+      <w:proofErr w:type="spellStart"/>
+      <w:r>
+        <w:rPr>
+          <w:lang w:val="nl-NL"/>
+        </w:rPr>
+        <w:t>endpoint</w:t>
+      </w:r>
+      <w:proofErr w:type="spellEnd"/>
+      <w:r>
+        <w:rPr>
+          <w:lang w:val="nl-NL"/>
+        </w:rPr>
+        <w:t xml:space="preserve"> is verantwoordelijk voor een ophalen van een specifiek rapportage. Bijvoorbeeld: </w:t>
+      </w:r>
+      <w:hyperlink r:id="rId11" w:history="1">
+        <w:r>
+          <w:rPr>
+            <w:rStyle w:val="Hyperlink"/>
+            <w:lang w:val="nl-NL"/>
+          </w:rPr>
+          <w:t>http://localhost:8080/filmcheques_api/rapportage/RAPPORTAGE_omzet_week_filiaal_10</w:t>
+        </w:r>
+      </w:hyperlink>
+    </w:p>
+    <w:p>
+      <w:pPr>
+        <w:rPr>
+          <w:lang w:val="nl-NL"/>
+        </w:rPr>
+      </w:pPr>
+      <w:r>
+        <w:rPr>
+          <w:lang w:val="nl-NL"/>
+        </w:rPr>
+        <w:t>D</w:t>
+      </w:r>
+      <w:r>
+        <w:rPr>
+          <w:lang w:val="nl-NL"/>
+        </w:rPr>
+        <w:t xml:space="preserve">eze haalt </w:t>
+      </w:r>
+      <w:r>
+        <w:rPr>
+          <w:lang w:val="nl-NL"/>
+        </w:rPr>
+        <w:t xml:space="preserve">een rapportage op vanuit de </w:t>
+      </w:r>
+      <w:proofErr w:type="spellStart"/>
+      <w:r>
+        <w:rPr>
+          <w:lang w:val="nl-NL"/>
+        </w:rPr>
+        <w:t>redis</w:t>
+      </w:r>
+      <w:proofErr w:type="spellEnd"/>
+      <w:r>
+        <w:rPr>
+          <w:lang w:val="nl-NL"/>
+        </w:rPr>
+        <w:t xml:space="preserve">-cache. Bij het bezoeken van de URL </w:t>
+      </w:r>
+      <w:proofErr w:type="spellStart"/>
+      <w:r>
+        <w:rPr>
+          <w:lang w:val="nl-NL"/>
+        </w:rPr>
+        <w:t>endpoint</w:t>
+      </w:r>
+      <w:proofErr w:type="spellEnd"/>
+      <w:r>
+        <w:rPr>
+          <w:lang w:val="nl-NL"/>
+        </w:rPr>
+        <w:t xml:space="preserve"> krijgt u de rapportage in JSON formaat. </w:t>
+      </w:r>
+      <w:r>
+        <w:rPr>
+          <w:lang w:val="nl-NL"/>
+        </w:rPr>
+        <w:t>Het resultaat komt dan eruit te zien als figuur 2.</w:t>
+      </w:r>
+    </w:p>
+    <w:p>
+      <w:pPr>
+        <w:keepNext/>
+      </w:pPr>
+      <w:r>
+        <w:rPr>
+          <w:noProof/>
+        </w:rPr>
+        <w:drawing>
+          <wp:inline distT="0" distB="0" distL="0" distR="0" wp14:anchorId="76D491A9" wp14:editId="56E55F43">
+            <wp:extent cx="5943600" cy="501015"/>
+            <wp:effectExtent l="0" t="0" r="0" b="0"/>
+            <wp:docPr id="2" name="Picture 2"/>
+            <wp:cNvGraphicFramePr>
+              <a:graphicFrameLocks xmlns:a="http://schemas.openxmlformats.org/drawingml/2006/main" noChangeAspect="1"/>
+            </wp:cNvGraphicFramePr>
+            <a:graphic xmlns:a="http://schemas.openxmlformats.org/drawingml/2006/main">
+              <a:graphicData uri="http://schemas.openxmlformats.org/drawingml/2006/picture">
+                <pic:pic xmlns:pic="http://schemas.openxmlformats.org/drawingml/2006/picture">
+                  <pic:nvPicPr>
+                    <pic:cNvPr id="1" name=""/>
+                    <pic:cNvPicPr/>
+                  </pic:nvPicPr>
+                  <pic:blipFill>
+                    <a:blip r:embed="rId12"/>
+                    <a:stretch>
+                      <a:fillRect/>
+                    </a:stretch>
+                  </pic:blipFill>
+                  <pic:spPr>
+                    <a:xfrm>
+                      <a:off x="0" y="0"/>
+                      <a:ext cx="5943600" cy="501015"/>
+                    </a:xfrm>
+                    <a:prstGeom prst="rect">
+                      <a:avLst/>
+                    </a:prstGeom>
+                  </pic:spPr>
+                </pic:pic>
+              </a:graphicData>
+            </a:graphic>
+          </wp:inline>
+        </w:drawing>
+      </w:r>
+    </w:p>
+    <w:p>
+      <w:pPr>
+        <w:pStyle w:val="Caption"/>
+        <w:rPr>
+          <w:lang w:val="nl-NL"/>
+        </w:rPr>
+      </w:pPr>
+      <w:proofErr w:type="spellStart"/>
+      <w:r>
+        <w:t>Figuur</w:t>
+      </w:r>
+      <w:proofErr w:type="spellEnd"/>
+      <w:r>
+        <w:t xml:space="preserve"> </w:t>
+      </w:r>
+      <w:r>
+        <w:fldChar w:fldCharType="begin"/>
+      </w:r>
+      <w:r>
+        <w:instrText xml:space="preserve"> SEQ Figuur \* ARABIC </w:instrText>
+      </w:r>
+      <w:r>
+        <w:fldChar w:fldCharType="separate"/>
+      </w:r>
+      <w:r>
+        <w:rPr>
+          <w:noProof/>
+        </w:rPr>
+        <w:t>2</w:t>
+      </w:r>
+      <w:r>
+        <w:fldChar w:fldCharType="end"/>
+      </w:r>
     </w:p>
     <w:p>
       <w:pPr>
@@ -305,6 +668,243 @@
     </w:sectPr>
   </w:body>
 </w:document>
+</file>
+
+<file path=word/numbering.xml><?xml version="1.0" encoding="utf-8"?>
+<w:numbering xmlns:wpc="http://schemas.microsoft.com/office/word/2010/wordprocessingCanvas" xmlns:cx="http://schemas.microsoft.com/office/drawing/2014/chartex" xmlns:cx1="http://schemas.microsoft.com/office/drawing/2015/9/8/chartex" xmlns:cx2="http://schemas.microsoft.com/office/drawing/2015/10/21/chartex" xmlns:cx3="http://schemas.microsoft.com/office/drawing/2016/5/9/chartex" xmlns:cx4="http://schemas.microsoft.com/office/drawing/2016/5/10/chartex" xmlns:cx5="http://schemas.microsoft.com/office/drawing/2016/5/11/chartex" xmlns:cx6="http://schemas.microsoft.com/office/drawing/2016/5/12/chartex" xmlns:cx7="http://schemas.microsoft.com/office/drawing/2016/5/13/chartex" xmlns:cx8="http://schemas.microsoft.com/office/drawing/2016/5/14/chartex" xmlns:mc="http://schemas.openxmlformats.org/markup-compatibility/2006" xmlns:aink="http://schemas.microsoft.com/office/drawing/2016/ink" xmlns:am3d="http://schemas.microsoft.com/office/drawing/2017/model3d" xmlns:o="urn:schemas-microsoft-com:office:office" xmlns:r="http://schemas.openxmlformats.org/officeDocument/2006/relationships" xmlns:m="http://schemas.openxmlformats.org/officeDocument/2006/math" xmlns:v="urn:schemas-microsoft-com:vml" xmlns:wp14="http://schemas.microsoft.com/office/word/2010/wordprocessingDrawing" xmlns:wp="http://schemas.openxmlformats.org/drawingml/2006/wordprocessingDrawing" xmlns:w10="urn:schemas-microsoft-com:office:word" xmlns:w="http://schemas.openxmlformats.org/wordprocessingml/2006/main" xmlns:w14="http://schemas.microsoft.com/office/word/2010/wordml" xmlns:w15="http://schemas.microsoft.com/office/word/2012/wordml" xmlns:w16cid="http://schemas.microsoft.com/office/word/2016/wordml/cid" xmlns:w16se="http://schemas.microsoft.com/office/word/2015/wordml/symex" xmlns:wpg="http://schemas.microsoft.com/office/word/2010/wordprocessingGroup" xmlns:wpi="http://schemas.microsoft.com/office/word/2010/wordprocessingInk" xmlns:wne="http://schemas.microsoft.com/office/word/2006/wordml" xmlns:wps="http://schemas.microsoft.com/office/word/2010/wordprocessingShape" mc:Ignorable="w14 w15 w16se w16cid wp14">
+  <w:abstractNum w:abstractNumId="0" w15:restartNumberingAfterBreak="0">
+    <w:nsid w:val="0B70798E"/>
+    <w:multiLevelType w:val="hybridMultilevel"/>
+    <w:tmpl w:val="2A660F5A"/>
+    <w:lvl w:ilvl="0" w:tplc="2000000F">
+      <w:start w:val="1"/>
+      <w:numFmt w:val="decimal"/>
+      <w:lvlText w:val="%1."/>
+      <w:lvlJc w:val="left"/>
+      <w:pPr>
+        <w:ind w:left="720" w:hanging="360"/>
+      </w:pPr>
+      <w:rPr>
+        <w:rFonts w:hint="default"/>
+      </w:rPr>
+    </w:lvl>
+    <w:lvl w:ilvl="1" w:tplc="20000003" w:tentative="1">
+      <w:start w:val="1"/>
+      <w:numFmt w:val="bullet"/>
+      <w:lvlText w:val="o"/>
+      <w:lvlJc w:val="left"/>
+      <w:pPr>
+        <w:ind w:left="1440" w:hanging="360"/>
+      </w:pPr>
+      <w:rPr>
+        <w:rFonts w:ascii="Courier New" w:hAnsi="Courier New" w:cs="Courier New" w:hint="default"/>
+      </w:rPr>
+    </w:lvl>
+    <w:lvl w:ilvl="2" w:tplc="20000005" w:tentative="1">
+      <w:start w:val="1"/>
+      <w:numFmt w:val="bullet"/>
+      <w:lvlText w:val=""/>
+      <w:lvlJc w:val="left"/>
+      <w:pPr>
+        <w:ind w:left="2160" w:hanging="360"/>
+      </w:pPr>
+      <w:rPr>
+        <w:rFonts w:ascii="Wingdings" w:hAnsi="Wingdings" w:hint="default"/>
+      </w:rPr>
+    </w:lvl>
+    <w:lvl w:ilvl="3" w:tplc="20000001" w:tentative="1">
+      <w:start w:val="1"/>
+      <w:numFmt w:val="bullet"/>
+      <w:lvlText w:val=""/>
+      <w:lvlJc w:val="left"/>
+      <w:pPr>
+        <w:ind w:left="2880" w:hanging="360"/>
+      </w:pPr>
+      <w:rPr>
+        <w:rFonts w:ascii="Symbol" w:hAnsi="Symbol" w:hint="default"/>
+      </w:rPr>
+    </w:lvl>
+    <w:lvl w:ilvl="4" w:tplc="20000003" w:tentative="1">
+      <w:start w:val="1"/>
+      <w:numFmt w:val="bullet"/>
+      <w:lvlText w:val="o"/>
+      <w:lvlJc w:val="left"/>
+      <w:pPr>
+        <w:ind w:left="3600" w:hanging="360"/>
+      </w:pPr>
+      <w:rPr>
+        <w:rFonts w:ascii="Courier New" w:hAnsi="Courier New" w:cs="Courier New" w:hint="default"/>
+      </w:rPr>
+    </w:lvl>
+    <w:lvl w:ilvl="5" w:tplc="20000005" w:tentative="1">
+      <w:start w:val="1"/>
+      <w:numFmt w:val="bullet"/>
+      <w:lvlText w:val=""/>
+      <w:lvlJc w:val="left"/>
+      <w:pPr>
+        <w:ind w:left="4320" w:hanging="360"/>
+      </w:pPr>
+      <w:rPr>
+        <w:rFonts w:ascii="Wingdings" w:hAnsi="Wingdings" w:hint="default"/>
+      </w:rPr>
+    </w:lvl>
+    <w:lvl w:ilvl="6" w:tplc="20000001" w:tentative="1">
+      <w:start w:val="1"/>
+      <w:numFmt w:val="bullet"/>
+      <w:lvlText w:val=""/>
+      <w:lvlJc w:val="left"/>
+      <w:pPr>
+        <w:ind w:left="5040" w:hanging="360"/>
+      </w:pPr>
+      <w:rPr>
+        <w:rFonts w:ascii="Symbol" w:hAnsi="Symbol" w:hint="default"/>
+      </w:rPr>
+    </w:lvl>
+    <w:lvl w:ilvl="7" w:tplc="20000003" w:tentative="1">
+      <w:start w:val="1"/>
+      <w:numFmt w:val="bullet"/>
+      <w:lvlText w:val="o"/>
+      <w:lvlJc w:val="left"/>
+      <w:pPr>
+        <w:ind w:left="5760" w:hanging="360"/>
+      </w:pPr>
+      <w:rPr>
+        <w:rFonts w:ascii="Courier New" w:hAnsi="Courier New" w:cs="Courier New" w:hint="default"/>
+      </w:rPr>
+    </w:lvl>
+    <w:lvl w:ilvl="8" w:tplc="20000005" w:tentative="1">
+      <w:start w:val="1"/>
+      <w:numFmt w:val="bullet"/>
+      <w:lvlText w:val=""/>
+      <w:lvlJc w:val="left"/>
+      <w:pPr>
+        <w:ind w:left="6480" w:hanging="360"/>
+      </w:pPr>
+      <w:rPr>
+        <w:rFonts w:ascii="Wingdings" w:hAnsi="Wingdings" w:hint="default"/>
+      </w:rPr>
+    </w:lvl>
+  </w:abstractNum>
+  <w:abstractNum w:abstractNumId="1" w15:restartNumberingAfterBreak="0">
+    <w:nsid w:val="6DBF78F5"/>
+    <w:multiLevelType w:val="hybridMultilevel"/>
+    <w:tmpl w:val="45122A82"/>
+    <w:lvl w:ilvl="0" w:tplc="20000001">
+      <w:start w:val="1"/>
+      <w:numFmt w:val="bullet"/>
+      <w:lvlText w:val=""/>
+      <w:lvlJc w:val="left"/>
+      <w:pPr>
+        <w:ind w:left="720" w:hanging="360"/>
+      </w:pPr>
+      <w:rPr>
+        <w:rFonts w:ascii="Symbol" w:hAnsi="Symbol" w:hint="default"/>
+      </w:rPr>
+    </w:lvl>
+    <w:lvl w:ilvl="1" w:tplc="20000003" w:tentative="1">
+      <w:start w:val="1"/>
+      <w:numFmt w:val="bullet"/>
+      <w:lvlText w:val="o"/>
+      <w:lvlJc w:val="left"/>
+      <w:pPr>
+        <w:ind w:left="1440" w:hanging="360"/>
+      </w:pPr>
+      <w:rPr>
+        <w:rFonts w:ascii="Courier New" w:hAnsi="Courier New" w:cs="Courier New" w:hint="default"/>
+      </w:rPr>
+    </w:lvl>
+    <w:lvl w:ilvl="2" w:tplc="20000005" w:tentative="1">
+      <w:start w:val="1"/>
+      <w:numFmt w:val="bullet"/>
+      <w:lvlText w:val=""/>
+      <w:lvlJc w:val="left"/>
+      <w:pPr>
+        <w:ind w:left="2160" w:hanging="360"/>
+      </w:pPr>
+      <w:rPr>
+        <w:rFonts w:ascii="Wingdings" w:hAnsi="Wingdings" w:hint="default"/>
+      </w:rPr>
+    </w:lvl>
+    <w:lvl w:ilvl="3" w:tplc="20000001" w:tentative="1">
+      <w:start w:val="1"/>
+      <w:numFmt w:val="bullet"/>
+      <w:lvlText w:val=""/>
+      <w:lvlJc w:val="left"/>
+      <w:pPr>
+        <w:ind w:left="2880" w:hanging="360"/>
+      </w:pPr>
+      <w:rPr>
+        <w:rFonts w:ascii="Symbol" w:hAnsi="Symbol" w:hint="default"/>
+      </w:rPr>
+    </w:lvl>
+    <w:lvl w:ilvl="4" w:tplc="20000003" w:tentative="1">
+      <w:start w:val="1"/>
+      <w:numFmt w:val="bullet"/>
+      <w:lvlText w:val="o"/>
+      <w:lvlJc w:val="left"/>
+      <w:pPr>
+        <w:ind w:left="3600" w:hanging="360"/>
+      </w:pPr>
+      <w:rPr>
+        <w:rFonts w:ascii="Courier New" w:hAnsi="Courier New" w:cs="Courier New" w:hint="default"/>
+      </w:rPr>
+    </w:lvl>
+    <w:lvl w:ilvl="5" w:tplc="20000005" w:tentative="1">
+      <w:start w:val="1"/>
+      <w:numFmt w:val="bullet"/>
+      <w:lvlText w:val=""/>
+      <w:lvlJc w:val="left"/>
+      <w:pPr>
+        <w:ind w:left="4320" w:hanging="360"/>
+      </w:pPr>
+      <w:rPr>
+        <w:rFonts w:ascii="Wingdings" w:hAnsi="Wingdings" w:hint="default"/>
+      </w:rPr>
+    </w:lvl>
+    <w:lvl w:ilvl="6" w:tplc="20000001" w:tentative="1">
+      <w:start w:val="1"/>
+      <w:numFmt w:val="bullet"/>
+      <w:lvlText w:val=""/>
+      <w:lvlJc w:val="left"/>
+      <w:pPr>
+        <w:ind w:left="5040" w:hanging="360"/>
+      </w:pPr>
+      <w:rPr>
+        <w:rFonts w:ascii="Symbol" w:hAnsi="Symbol" w:hint="default"/>
+      </w:rPr>
+    </w:lvl>
+    <w:lvl w:ilvl="7" w:tplc="20000003" w:tentative="1">
+      <w:start w:val="1"/>
+      <w:numFmt w:val="bullet"/>
+      <w:lvlText w:val="o"/>
+      <w:lvlJc w:val="left"/>
+      <w:pPr>
+        <w:ind w:left="5760" w:hanging="360"/>
+      </w:pPr>
+      <w:rPr>
+        <w:rFonts w:ascii="Courier New" w:hAnsi="Courier New" w:cs="Courier New" w:hint="default"/>
+      </w:rPr>
+    </w:lvl>
+    <w:lvl w:ilvl="8" w:tplc="20000005" w:tentative="1">
+      <w:start w:val="1"/>
+      <w:numFmt w:val="bullet"/>
+      <w:lvlText w:val=""/>
+      <w:lvlJc w:val="left"/>
+      <w:pPr>
+        <w:ind w:left="6480" w:hanging="360"/>
+      </w:pPr>
+      <w:rPr>
+        <w:rFonts w:ascii="Wingdings" w:hAnsi="Wingdings" w:hint="default"/>
+      </w:rPr>
+    </w:lvl>
+  </w:abstractNum>
+  <w:num w:numId="1">
+    <w:abstractNumId w:val="1"/>
+  </w:num>
+  <w:num w:numId="2">
+    <w:abstractNumId w:val="0"/>
+  </w:num>
+</w:numbering>
 </file>
 
 <file path=word/styles.xml><?xml version="1.0" encoding="utf-8"?>
@@ -709,7 +1309,6 @@
   <w:style w:type="character" w:default="1" w:styleId="DefaultParagraphFont">
     <w:name w:val="Default Paragraph Font"/>
     <w:uiPriority w:val="1"/>
-    <w:semiHidden/>
     <w:unhideWhenUsed/>
   </w:style>
   <w:style w:type="table" w:default="1" w:styleId="TableNormal">
@@ -800,6 +1399,66 @@
       <w:kern w:val="28"/>
       <w:sz w:val="56"/>
       <w:szCs w:val="56"/>
+    </w:rPr>
+  </w:style>
+  <w:style w:type="paragraph" w:styleId="ListParagraph">
+    <w:name w:val="List Paragraph"/>
+    <w:basedOn w:val="Normal"/>
+    <w:uiPriority w:val="34"/>
+    <w:qFormat/>
+    <w:rsid w:val="002E1717"/>
+    <w:pPr>
+      <w:ind w:left="720"/>
+      <w:contextualSpacing/>
+    </w:pPr>
+  </w:style>
+  <w:style w:type="paragraph" w:styleId="BalloonText">
+    <w:name w:val="Balloon Text"/>
+    <w:basedOn w:val="Normal"/>
+    <w:link w:val="BalloonTextChar"/>
+    <w:uiPriority w:val="99"/>
+    <w:semiHidden/>
+    <w:unhideWhenUsed/>
+    <w:rsid w:val="002E1717"/>
+    <w:pPr>
+      <w:spacing w:after="0" w:line="240" w:lineRule="auto"/>
+    </w:pPr>
+    <w:rPr>
+      <w:rFonts w:ascii="Segoe UI" w:hAnsi="Segoe UI" w:cs="Segoe UI"/>
+      <w:sz w:val="18"/>
+      <w:szCs w:val="18"/>
+    </w:rPr>
+  </w:style>
+  <w:style w:type="character" w:customStyle="1" w:styleId="BalloonTextChar">
+    <w:name w:val="Balloon Text Char"/>
+    <w:basedOn w:val="DefaultParagraphFont"/>
+    <w:link w:val="BalloonText"/>
+    <w:uiPriority w:val="99"/>
+    <w:semiHidden/>
+    <w:rsid w:val="002E1717"/>
+    <w:rPr>
+      <w:rFonts w:ascii="Segoe UI" w:hAnsi="Segoe UI" w:cs="Segoe UI"/>
+      <w:sz w:val="18"/>
+      <w:szCs w:val="18"/>
+    </w:rPr>
+  </w:style>
+  <w:style w:type="paragraph" w:styleId="Caption">
+    <w:name w:val="caption"/>
+    <w:basedOn w:val="Normal"/>
+    <w:next w:val="Normal"/>
+    <w:uiPriority w:val="35"/>
+    <w:unhideWhenUsed/>
+    <w:qFormat/>
+    <w:rsid w:val="00844E70"/>
+    <w:pPr>
+      <w:spacing w:after="200" w:line="240" w:lineRule="auto"/>
+    </w:pPr>
+    <w:rPr>
+      <w:i/>
+      <w:iCs/>
+      <w:color w:val="44546A" w:themeColor="text2"/>
+      <w:sz w:val="18"/>
+      <w:szCs w:val="18"/>
     </w:rPr>
   </w:style>
 </w:styles>
@@ -1064,4 +1723,16 @@
     </a:ext>
   </a:extLst>
 </a:theme>
+</file>
+
+<file path=customXml/item1.xml><?xml version="1.0" encoding="utf-8"?>
+<b:Sources xmlns:b="http://schemas.openxmlformats.org/officeDocument/2006/bibliography" xmlns="http://schemas.openxmlformats.org/officeDocument/2006/bibliography" SelectedStyle="\APASixthEditionOfficeOnline.xsl" StyleName="APA" Version="6"/>
+</file>
+
+<file path=customXml/itemProps1.xml><?xml version="1.0" encoding="utf-8"?>
+<ds:datastoreItem xmlns:ds="http://schemas.openxmlformats.org/officeDocument/2006/customXml" ds:itemID="{39C3A065-EA35-47C8-954E-F41055C0FB09}">
+  <ds:schemaRefs>
+    <ds:schemaRef ds:uri="http://schemas.openxmlformats.org/officeDocument/2006/bibliography"/>
+  </ds:schemaRefs>
+</ds:datastoreItem>
 </file>
</xml_diff>